<commit_message>
Commit fin del proycto
</commit_message>
<xml_diff>
--- a/GUIA_DESARROLLO_PROYECTO.docx
+++ b/GUIA_DESARROLLO_PROYECTO.docx
@@ -91,18 +91,7 @@
           <w:sz w:val="22"/>
           <w:shd w:fill="auto" w:val="clear"/>
         </w:rPr>
-        <w:t xml:space="preserve">npm i express express-handlebars express-session mysql express-mysql-session morgan bcryptjs passport passport-local timeago.js connect-flash express-validator</w:t>
-      </w:r>
-      <w:r>
-        <w:rPr>
-          <w:rFonts w:ascii="Calibri" w:hAnsi="Calibri" w:cs="Calibri" w:eastAsia="Calibri"/>
-          <w:color w:val="auto"/>
-          <w:spacing w:val="0"/>
-          <w:position w:val="0"/>
-          <w:sz w:val="22"/>
-          <w:shd w:fill="auto" w:val="clear"/>
-        </w:rPr>
-        <w:t xml:space="preserve"> </w:t>
+        <w:t xml:space="preserve">npm i express express-handlebars express-session mysql express-mysql-session morgan bcryptjs passport passport-local timeago.js connect-flash express-validator </w:t>
       </w:r>
     </w:p>
     <w:p>
@@ -165,40 +154,7 @@
           <w:sz w:val="18"/>
           <w:shd w:fill="auto" w:val="clear"/>
         </w:rPr>
-        <w:t xml:space="preserve"> npm i </w:t>
-      </w:r>
-      <w:r>
-        <w:rPr>
-          <w:rFonts w:ascii="Lucida Console" w:hAnsi="Lucida Console" w:cs="Lucida Console" w:eastAsia="Lucida Console"/>
-          <w:color w:val="auto"/>
-          <w:spacing w:val="0"/>
-          <w:position w:val="0"/>
-          <w:sz w:val="18"/>
-          <w:shd w:fill="auto" w:val="clear"/>
-        </w:rPr>
-        <w:t xml:space="preserve">--save-dev </w:t>
-      </w:r>
-      <w:r>
-        <w:rPr>
-          <w:rFonts w:ascii="Lucida Console" w:hAnsi="Lucida Console" w:cs="Lucida Console" w:eastAsia="Lucida Console"/>
-          <w:color w:val="auto"/>
-          <w:spacing w:val="0"/>
-          <w:position w:val="0"/>
-          <w:sz w:val="18"/>
-          <w:shd w:fill="auto" w:val="clear"/>
-        </w:rPr>
-        <w:t xml:space="preserve">nodemon</w:t>
-      </w:r>
-      <w:r>
-        <w:rPr>
-          <w:rFonts w:ascii="Lucida Console" w:hAnsi="Lucida Console" w:cs="Lucida Console" w:eastAsia="Lucida Console"/>
-          <w:color w:val="auto"/>
-          <w:spacing w:val="0"/>
-          <w:position w:val="0"/>
-          <w:sz w:val="18"/>
-          <w:shd w:fill="auto" w:val="clear"/>
-        </w:rPr>
-        <w:t xml:space="preserve">, el -d es para indicar que es una dependencia de desarrollo</w:t>
+        <w:t xml:space="preserve"> npm i --save-dev nodemon, el -d es para indicar que es una dependencia de desarrollo</w:t>
       </w:r>
     </w:p>
     <w:p>
@@ -328,18 +284,7 @@
           <w:sz w:val="18"/>
           <w:shd w:fill="auto" w:val="clear"/>
         </w:rPr>
-        <w:t xml:space="preserve">-se ejecuta el script </w:t>
-      </w:r>
-      <w:r>
-        <w:rPr>
-          <w:rFonts w:ascii="Lucida Console" w:hAnsi="Lucida Console" w:cs="Lucida Console" w:eastAsia="Lucida Console"/>
-          <w:color w:val="auto"/>
-          <w:spacing w:val="0"/>
-          <w:position w:val="0"/>
-          <w:sz w:val="18"/>
-          <w:shd w:fill="auto" w:val="clear"/>
-        </w:rPr>
-        <w:t xml:space="preserve">npm run dev</w:t>
+        <w:t xml:space="preserve">-se ejecuta el script npm run dev</w:t>
       </w:r>
     </w:p>
     <w:p>
@@ -366,6 +311,58 @@
           <w:shd w:fill="auto" w:val="clear"/>
         </w:rPr>
         <w:t xml:space="preserve">-se crea index.js en la carpeta routes para configurar las rutas de navegacion</w:t>
+      </w:r>
+    </w:p>
+    <w:p>
+      <w:pPr>
+        <w:spacing w:before="0" w:after="200" w:line="276"/>
+        <w:ind w:right="0" w:left="0" w:firstLine="0"/>
+        <w:jc w:val="left"/>
+        <w:rPr>
+          <w:rFonts w:ascii="Lucida Console" w:hAnsi="Lucida Console" w:cs="Lucida Console" w:eastAsia="Lucida Console"/>
+          <w:color w:val="auto"/>
+          <w:spacing w:val="0"/>
+          <w:position w:val="0"/>
+          <w:sz w:val="18"/>
+          <w:shd w:fill="auto" w:val="clear"/>
+        </w:rPr>
+      </w:pPr>
+      <w:r>
+        <w:rPr>
+          <w:rFonts w:ascii="Lucida Console" w:hAnsi="Lucida Console" w:cs="Lucida Console" w:eastAsia="Lucida Console"/>
+          <w:color w:val="auto"/>
+          <w:spacing w:val="0"/>
+          <w:position w:val="0"/>
+          <w:sz w:val="18"/>
+          <w:shd w:fill="auto" w:val="clear"/>
+        </w:rPr>
+        <w:t xml:space="preserve">-para un textarea no existe la propiedad value, si se quiere asignar un valor a un textarea, tiene que ser entre los caracteres de mayor y menor de la etiqueta.</w:t>
+      </w:r>
+    </w:p>
+    <w:p>
+      <w:pPr>
+        <w:spacing w:before="0" w:after="200" w:line="276"/>
+        <w:ind w:right="0" w:left="0" w:firstLine="0"/>
+        <w:jc w:val="left"/>
+        <w:rPr>
+          <w:rFonts w:ascii="Lucida Console" w:hAnsi="Lucida Console" w:cs="Lucida Console" w:eastAsia="Lucida Console"/>
+          <w:color w:val="auto"/>
+          <w:spacing w:val="0"/>
+          <w:position w:val="0"/>
+          <w:sz w:val="18"/>
+          <w:shd w:fill="auto" w:val="clear"/>
+        </w:rPr>
+      </w:pPr>
+      <w:r>
+        <w:rPr>
+          <w:rFonts w:ascii="Lucida Console" w:hAnsi="Lucida Console" w:cs="Lucida Console" w:eastAsia="Lucida Console"/>
+          <w:color w:val="auto"/>
+          <w:spacing w:val="0"/>
+          <w:position w:val="0"/>
+          <w:sz w:val="18"/>
+          <w:shd w:fill="auto" w:val="clear"/>
+        </w:rPr>
+        <w:t xml:space="preserve">-nodemon reinicia servidor cuando se modifica y graba un javascript, cuando se modifica html, no lo reinicia automaticamente.</w:t>
       </w:r>
     </w:p>
     <w:p>

</xml_diff>